<commit_message>
fixed issues related to custom value passed by teacher for student not being reflected in final render
</commit_message>
<xml_diff>
--- a/media/docs/079bct00_DSB.docx
+++ b/media/docs/079bct00_DSB.docx
@@ -49,7 +49,7 @@
           <w:color w:val="000000"/>
           <w:sz w:val="22"/>
         </w:rPr>
-        <w:t xml:space="preserve">I would like to recommend Milan G for admission to the graduate program at your university. I </w:t>
+        <w:t xml:space="preserve">I would like to strongly recommend Milan G for admission to the graduate program at your </w:t>
       </w:r>
       <w:r>
         <w:rPr>
@@ -59,7 +59,7 @@
           <w:color w:val="000000"/>
           <w:sz w:val="22"/>
         </w:rPr>
-        <w:t xml:space="preserve">have known Milan for about now as an undergraduate student in BCT Engineering. I taught him </w:t>
+        <w:t xml:space="preserve">university. I have known Milan for about now as an undergraduate student in BCT Engineering. </w:t>
       </w:r>
       <w:r>
         <w:rPr>
@@ -69,7 +69,7 @@
           <w:color w:val="000000"/>
           <w:sz w:val="22"/>
         </w:rPr>
-        <w:t>.</w:t>
+        <w:t>I taught him Data Structure and Algorithm, and Software Engineering.</w:t>
       </w:r>
     </w:p>
     <w:p>
@@ -89,7 +89,7 @@
           <w:color w:val="000000"/>
           <w:sz w:val="22"/>
         </w:rPr>
-        <w:t xml:space="preserve">I recall Milan as a student. He maintained excellent academic performance throughout </w:t>
+        <w:t xml:space="preserve">I recall Milan as a best student. He maintained excellent academic performance throughout </w:t>
       </w:r>
       <w:r>
         <w:rPr>
@@ -118,6 +118,36 @@
         <w:autoSpaceDE w:val="0"/>
         <w:widowControl/>
         <w:spacing w:line="328" w:lineRule="exact" w:before="326" w:after="0"/>
+        <w:ind w:left="34" w:right="0" w:firstLine="0"/>
+        <w:jc w:val="left"/>
+      </w:pPr>
+      <w:r>
+        <w:rPr>
+          <w:rFonts w:ascii="Helvetica" w:hAnsi="Helvetica" w:eastAsia="Helvetica"/>
+          <w:b w:val="0"/>
+          <w:i w:val="0"/>
+          <w:color w:val="000000"/>
+          <w:sz w:val="22"/>
+        </w:rPr>
+        <w:t xml:space="preserve">I supervised him in his project CHATGPT. I could observe his keen interest and aptitude for </w:t>
+      </w:r>
+      <w:r>
+        <w:rPr>
+          <w:rFonts w:ascii="Helvetica" w:hAnsi="Helvetica" w:eastAsia="Helvetica"/>
+          <w:b w:val="0"/>
+          <w:i w:val="0"/>
+          <w:color w:val="000000"/>
+          <w:sz w:val="22"/>
+        </w:rPr>
+        <w:t>research while working on the project.</w:t>
+      </w:r>
+    </w:p>
+    <w:p>
+      <w:pPr>
+        <w:autoSpaceDN w:val="0"/>
+        <w:autoSpaceDE w:val="0"/>
+        <w:widowControl/>
+        <w:spacing w:line="328" w:lineRule="exact" w:before="326" w:after="0"/>
         <w:ind w:left="34" w:right="34" w:firstLine="0"/>
         <w:jc w:val="both"/>
       </w:pPr>
@@ -129,7 +159,7 @@
           <w:color w:val="000000"/>
           <w:sz w:val="22"/>
         </w:rPr>
-        <w:t xml:space="preserve">I have noted his presentation skills while he presented work at our department as well as in </w:t>
+        <w:t xml:space="preserve">I have noted his good presentation skills while he presented work at our department as well as </w:t>
       </w:r>
       <w:r>
         <w:rPr>
@@ -139,7 +169,7 @@
           <w:color w:val="000000"/>
           <w:sz w:val="22"/>
         </w:rPr>
-        <w:t xml:space="preserve">conferences. He is very helpful and cooperative, eagerly handing over project work to juniors </w:t>
+        <w:t xml:space="preserve">in conferences. He is a very hardworking student who is always eager to learn. He is very </w:t>
       </w:r>
       <w:r>
         <w:rPr>
@@ -149,7 +179,7 @@
           <w:color w:val="000000"/>
           <w:sz w:val="22"/>
         </w:rPr>
-        <w:t xml:space="preserve">who wanted to further continue the research with proper guidance and resources. I have also </w:t>
+        <w:t xml:space="preserve">helpful and cooperative, eagerly handing over project work to juniors who wanted to further </w:t>
       </w:r>
       <w:r>
         <w:rPr>
@@ -159,7 +189,17 @@
           <w:color w:val="000000"/>
           <w:sz w:val="22"/>
         </w:rPr>
-        <w:t>been impressed by his communication skills during presentations and lectures.</w:t>
+        <w:t xml:space="preserve">continue the research with proper guidance and resources. I have also been impressed by his </w:t>
+      </w:r>
+      <w:r>
+        <w:rPr>
+          <w:rFonts w:ascii="Helvetica" w:hAnsi="Helvetica" w:eastAsia="Helvetica"/>
+          <w:b w:val="0"/>
+          <w:i w:val="0"/>
+          <w:color w:val="000000"/>
+          <w:sz w:val="22"/>
+        </w:rPr>
+        <w:t>communication skills during presentations and lectures.</w:t>
       </w:r>
     </w:p>
     <w:p>
@@ -199,7 +239,17 @@
           <w:color w:val="000000"/>
           <w:sz w:val="22"/>
         </w:rPr>
-        <w:t>campus.</w:t>
+        <w:t xml:space="preserve">campus. Unlike most students who limit their project to an academic exercise, he actually </w:t>
+      </w:r>
+      <w:r>
+        <w:rPr>
+          <w:rFonts w:ascii="Helvetica" w:hAnsi="Helvetica" w:eastAsia="Helvetica"/>
+          <w:b w:val="0"/>
+          <w:i w:val="0"/>
+          <w:color w:val="000000"/>
+          <w:sz w:val="22"/>
+        </w:rPr>
+        <w:t>deployed the project publicly in our server and maintained it.</w:t>
       </w:r>
     </w:p>
     <w:p>
@@ -207,7 +257,7 @@
         <w:autoSpaceDN w:val="0"/>
         <w:autoSpaceDE w:val="0"/>
         <w:widowControl/>
-        <w:spacing w:line="328" w:lineRule="exact" w:before="326" w:after="0"/>
+        <w:spacing w:line="326" w:lineRule="exact" w:before="330" w:after="0"/>
         <w:ind w:left="34" w:right="34" w:firstLine="0"/>
         <w:jc w:val="both"/>
       </w:pPr>
@@ -247,7 +297,7 @@
         <w:autoSpaceDN w:val="0"/>
         <w:autoSpaceDE w:val="0"/>
         <w:widowControl/>
-        <w:spacing w:line="328" w:lineRule="exact" w:before="326" w:after="0"/>
+        <w:spacing w:line="328" w:lineRule="exact" w:before="328" w:after="0"/>
         <w:ind w:left="34" w:right="2880" w:firstLine="0"/>
         <w:jc w:val="left"/>
       </w:pPr>

</xml_diff>